<commit_message>
a2.pdf finally modified. Hopefully will not make changes anymore.
</commit_message>
<xml_diff>
--- a/2/a2a.docx
+++ b/2/a2a.docx
@@ -222,7 +222,31 @@
           <w:sz w:val="24"/>
           <w:szCs w:val="24"/>
         </w:rPr>
-        <w:t xml:space="preserve"> What Bob should have done is he should have first </w:t>
+        <w:t xml:space="preserve"> </w:t>
+      </w:r>
+      <w:r>
+        <w:rPr>
+          <w:rFonts w:ascii="Times New Roman" w:hAnsi="Times New Roman" w:cs="Times New Roman"/>
+          <w:sz w:val="24"/>
+          <w:szCs w:val="24"/>
+        </w:rPr>
+        <w:t xml:space="preserve">The HMAC here becomes pointless because Alice is sending Enc(Secret Key) and Hash(Enc(Secret key) XOR Secret Key). Let’s say an attacker modifies the Enc(Secret Key). </w:t>
+      </w:r>
+      <w:r>
+        <w:rPr>
+          <w:rFonts w:ascii="Times New Roman" w:hAnsi="Times New Roman" w:cs="Times New Roman"/>
+          <w:sz w:val="24"/>
+          <w:szCs w:val="24"/>
+        </w:rPr>
+        <w:t xml:space="preserve">When Bob receives the hashed text, he has no way to verify the HMAC, because when Bob decrypts the received “modified Enc(Secret Key)”, even if Bob can decrypt it, he will not be able to retrieve the correct secret key, and cannot perform the XOR with the Enc(Secret key) sent by Alice. </w:t>
+      </w:r>
+      <w:r>
+        <w:rPr>
+          <w:rFonts w:ascii="Times New Roman" w:hAnsi="Times New Roman" w:cs="Times New Roman"/>
+          <w:sz w:val="24"/>
+          <w:szCs w:val="24"/>
+        </w:rPr>
+        <w:t xml:space="preserve">What Bob should have done is he should have first </w:t>
       </w:r>
       <w:r>
         <w:rPr>
@@ -388,8 +412,6 @@
         </w:rPr>
         <w:t xml:space="preserve"> </w:t>
       </w:r>
-      <w:bookmarkStart w:id="0" w:name="_GoBack"/>
-      <w:bookmarkEnd w:id="0"/>
     </w:p>
     <w:p>
       <w:pPr>
@@ -670,36 +692,6 @@
         </w:rPr>
         <w:t xml:space="preserve"> password should be hashed and then stored</w:t>
       </w:r>
-    </w:p>
-    <w:p>
-      <w:pPr>
-        <w:jc w:val="both"/>
-        <w:rPr>
-          <w:rFonts w:ascii="Times New Roman" w:hAnsi="Times New Roman" w:cs="Times New Roman"/>
-          <w:sz w:val="24"/>
-          <w:szCs w:val="24"/>
-        </w:rPr>
-      </w:pPr>
-    </w:p>
-    <w:p>
-      <w:pPr>
-        <w:jc w:val="both"/>
-        <w:rPr>
-          <w:rFonts w:ascii="Times New Roman" w:hAnsi="Times New Roman" w:cs="Times New Roman"/>
-          <w:sz w:val="24"/>
-          <w:szCs w:val="24"/>
-        </w:rPr>
-      </w:pPr>
-    </w:p>
-    <w:p>
-      <w:pPr>
-        <w:jc w:val="both"/>
-        <w:rPr>
-          <w:rFonts w:ascii="Times New Roman" w:hAnsi="Times New Roman" w:cs="Times New Roman"/>
-          <w:sz w:val="24"/>
-          <w:szCs w:val="24"/>
-        </w:rPr>
-      </w:pPr>
     </w:p>
     <w:p>
       <w:pPr>
@@ -1743,7 +1735,6 @@
         </w:rPr>
         <w:t xml:space="preserve">5 </w:t>
       </w:r>
-      <w:proofErr w:type="spellStart"/>
       <w:r>
         <w:rPr>
           <w:rFonts w:ascii="Times New Roman" w:eastAsia="Times New Roman" w:hAnsi="Times New Roman" w:cs="Times New Roman"/>
@@ -1762,7 +1753,6 @@
         </w:rPr>
         <w:t>iB</w:t>
       </w:r>
-      <w:proofErr w:type="spellEnd"/>
     </w:p>
     <w:p>
       <w:pPr>
@@ -1938,7 +1928,7 @@
           <w:sz w:val="24"/>
           <w:szCs w:val="24"/>
         </w:rPr>
-        <w:t>The huge difference comes from the fact that the total download time also counts the latency to of the file.</w:t>
+        <w:t xml:space="preserve">The huge difference </w:t>
       </w:r>
       <w:r>
         <w:rPr>
@@ -1947,7 +1937,90 @@
           <w:sz w:val="24"/>
           <w:szCs w:val="24"/>
         </w:rPr>
-        <w:t xml:space="preserve"> While downloading a small file, most of the time it took is dominated by the latency. For larger files the time required is dominated by the actual download rate.</w:t>
+        <w:t xml:space="preserve">in download time </w:t>
+      </w:r>
+      <w:r>
+        <w:rPr>
+          <w:rStyle w:val="qv3wpe"/>
+          <w:rFonts w:ascii="Times New Roman" w:hAnsi="Times New Roman" w:cs="Times New Roman"/>
+          <w:sz w:val="24"/>
+          <w:szCs w:val="24"/>
+        </w:rPr>
+        <w:t xml:space="preserve">comes from the fact that the total download time </w:t>
+      </w:r>
+      <w:r>
+        <w:rPr>
+          <w:rStyle w:val="qv3wpe"/>
+          <w:rFonts w:ascii="Times New Roman" w:hAnsi="Times New Roman" w:cs="Times New Roman"/>
+          <w:sz w:val="24"/>
+          <w:szCs w:val="24"/>
+        </w:rPr>
+        <w:t xml:space="preserve">is </w:t>
+      </w:r>
+      <w:r>
+        <w:rPr>
+          <w:rStyle w:val="qv3wpe"/>
+          <w:rFonts w:ascii="Times New Roman" w:hAnsi="Times New Roman" w:cs="Times New Roman"/>
+          <w:sz w:val="24"/>
+          <w:szCs w:val="24"/>
+        </w:rPr>
+        <w:t>influenced by</w:t>
+      </w:r>
+      <w:r>
+        <w:rPr>
+          <w:rStyle w:val="qv3wpe"/>
+          <w:rFonts w:ascii="Times New Roman" w:hAnsi="Times New Roman" w:cs="Times New Roman"/>
+          <w:sz w:val="24"/>
+          <w:szCs w:val="24"/>
+        </w:rPr>
+        <w:t xml:space="preserve"> the latency of</w:t>
+      </w:r>
+      <w:r>
+        <w:rPr>
+          <w:rStyle w:val="qv3wpe"/>
+          <w:rFonts w:ascii="Times New Roman" w:hAnsi="Times New Roman" w:cs="Times New Roman"/>
+          <w:sz w:val="24"/>
+          <w:szCs w:val="24"/>
+        </w:rPr>
+        <w:t xml:space="preserve"> </w:t>
+      </w:r>
+      <w:r>
+        <w:rPr>
+          <w:rStyle w:val="qv3wpe"/>
+          <w:rFonts w:ascii="Times New Roman" w:hAnsi="Times New Roman" w:cs="Times New Roman"/>
+          <w:sz w:val="24"/>
+          <w:szCs w:val="24"/>
+        </w:rPr>
+        <w:t>the file.</w:t>
+      </w:r>
+      <w:r>
+        <w:rPr>
+          <w:rStyle w:val="qv3wpe"/>
+          <w:rFonts w:ascii="Times New Roman" w:hAnsi="Times New Roman" w:cs="Times New Roman"/>
+          <w:sz w:val="24"/>
+          <w:szCs w:val="24"/>
+        </w:rPr>
+        <w:t xml:space="preserve"> While downloading a small file, most of the time it took is dominated by the latency. For larger files the time required </w:t>
+      </w:r>
+      <w:r>
+        <w:rPr>
+          <w:rStyle w:val="qv3wpe"/>
+          <w:rFonts w:ascii="Times New Roman" w:hAnsi="Times New Roman" w:cs="Times New Roman"/>
+          <w:sz w:val="24"/>
+          <w:szCs w:val="24"/>
+        </w:rPr>
+        <w:t>to download is</w:t>
+      </w:r>
+      <w:bookmarkStart w:id="0" w:name="_GoBack"/>
+      <w:bookmarkEnd w:id="0"/>
+      <w:r>
+        <w:rPr>
+          <w:rStyle w:val="qv3wpe"/>
+          <w:rFonts w:ascii="Times New Roman" w:hAnsi="Times New Roman" w:cs="Times New Roman"/>
+          <w:sz w:val="24"/>
+          <w:szCs w:val="24"/>
+        </w:rPr>
+        <w:t xml:space="preserve"> dominated by the actual download rate.</w:t>
       </w:r>
     </w:p>
     <w:p>
@@ -2082,7 +2155,6 @@
         </w:rPr>
         <w:t xml:space="preserve">. </w:t>
       </w:r>
-      <w:proofErr w:type="spellStart"/>
       <w:r>
         <w:rPr>
           <w:rFonts w:ascii="Times New Roman" w:hAnsi="Times New Roman" w:cs="Times New Roman"/>
@@ -2091,7 +2163,6 @@
         </w:rPr>
         <w:t>Superfish</w:t>
       </w:r>
-      <w:proofErr w:type="spellEnd"/>
     </w:p>
     <w:p>
       <w:pPr>
@@ -2121,25 +2192,7 @@
           <w:sz w:val="24"/>
           <w:szCs w:val="24"/>
         </w:rPr>
-        <w:t xml:space="preserve">. It is a planted malware because Lenovo computers came pre-installed with </w:t>
-      </w:r>
-      <w:proofErr w:type="spellStart"/>
-      <w:r>
-        <w:rPr>
-          <w:rFonts w:ascii="Times New Roman" w:hAnsi="Times New Roman" w:cs="Times New Roman"/>
-          <w:sz w:val="24"/>
-          <w:szCs w:val="24"/>
-        </w:rPr>
-        <w:t>Superfish</w:t>
-      </w:r>
-      <w:proofErr w:type="spellEnd"/>
-      <w:r>
-        <w:rPr>
-          <w:rFonts w:ascii="Times New Roman" w:hAnsi="Times New Roman" w:cs="Times New Roman"/>
-          <w:sz w:val="24"/>
-          <w:szCs w:val="24"/>
-        </w:rPr>
-        <w:t xml:space="preserve"> and this means that the firm has purposely installed these malwares on Lenovo</w:t>
+        <w:t>. It is a planted malware because Lenovo computers came pre-installed with Superfish and this means that the firm has purposely installed these malwares on Lenovo</w:t>
       </w:r>
       <w:r>
         <w:rPr>
@@ -2149,23 +2202,13 @@
         </w:rPr>
         <w:t xml:space="preserve"> computers. </w:t>
       </w:r>
-      <w:proofErr w:type="spellStart"/>
-      <w:r>
-        <w:rPr>
-          <w:rFonts w:ascii="Times New Roman" w:hAnsi="Times New Roman" w:cs="Times New Roman"/>
-          <w:sz w:val="24"/>
-          <w:szCs w:val="24"/>
-        </w:rPr>
-        <w:t>Superfish</w:t>
-      </w:r>
-      <w:proofErr w:type="spellEnd"/>
-      <w:r>
-        <w:rPr>
-          <w:rFonts w:ascii="Times New Roman" w:hAnsi="Times New Roman" w:cs="Times New Roman"/>
-          <w:sz w:val="24"/>
-          <w:szCs w:val="24"/>
-        </w:rPr>
-        <w:t xml:space="preserve"> is a spyware because it intercepts the real certificate and is secretly collecting data about the user’s browsing patterns to monetize it.</w:t>
+      <w:r>
+        <w:rPr>
+          <w:rFonts w:ascii="Times New Roman" w:hAnsi="Times New Roman" w:cs="Times New Roman"/>
+          <w:sz w:val="24"/>
+          <w:szCs w:val="24"/>
+        </w:rPr>
+        <w:t>Superfish is a spyware because it intercepts the real certificate and is secretly collecting data about the user’s browsing patterns to monetize it.</w:t>
       </w:r>
     </w:p>
     <w:p>
@@ -2200,25 +2243,7 @@
           <w:sz w:val="24"/>
           <w:szCs w:val="24"/>
         </w:rPr>
-        <w:t xml:space="preserve">The </w:t>
-      </w:r>
-      <w:proofErr w:type="spellStart"/>
-      <w:r>
-        <w:rPr>
-          <w:rFonts w:ascii="Times New Roman" w:hAnsi="Times New Roman" w:cs="Times New Roman"/>
-          <w:sz w:val="24"/>
-          <w:szCs w:val="24"/>
-        </w:rPr>
-        <w:t>Superfish</w:t>
-      </w:r>
-      <w:proofErr w:type="spellEnd"/>
-      <w:r>
-        <w:rPr>
-          <w:rFonts w:ascii="Times New Roman" w:hAnsi="Times New Roman" w:cs="Times New Roman"/>
-          <w:sz w:val="24"/>
-          <w:szCs w:val="24"/>
-        </w:rPr>
-        <w:t xml:space="preserve"> behaves kind of like a MITM, but not exactly.</w:t>
+        <w:t>The Superfish behaves kind of like a MITM, but not exactly.</w:t>
       </w:r>
       <w:r>
         <w:rPr>
@@ -2234,51 +2259,15 @@
           <w:sz w:val="24"/>
           <w:szCs w:val="24"/>
         </w:rPr>
-        <w:t xml:space="preserve">the user and the website, the user will be sending requests to the </w:t>
-      </w:r>
-      <w:proofErr w:type="spellStart"/>
-      <w:r>
-        <w:rPr>
-          <w:rFonts w:ascii="Times New Roman" w:hAnsi="Times New Roman" w:cs="Times New Roman"/>
-          <w:sz w:val="24"/>
-          <w:szCs w:val="24"/>
-        </w:rPr>
-        <w:t>Superfish</w:t>
-      </w:r>
-      <w:proofErr w:type="spellEnd"/>
-      <w:r>
-        <w:rPr>
-          <w:rFonts w:ascii="Times New Roman" w:hAnsi="Times New Roman" w:cs="Times New Roman"/>
-          <w:sz w:val="24"/>
-          <w:szCs w:val="24"/>
-        </w:rPr>
-        <w:t xml:space="preserve">. </w:t>
-      </w:r>
-      <w:r>
-        <w:rPr>
-          <w:rFonts w:ascii="Times New Roman" w:hAnsi="Times New Roman" w:cs="Times New Roman"/>
-          <w:sz w:val="24"/>
-          <w:szCs w:val="24"/>
-        </w:rPr>
-        <w:t xml:space="preserve">The </w:t>
-      </w:r>
-      <w:proofErr w:type="spellStart"/>
-      <w:r>
-        <w:rPr>
-          <w:rFonts w:ascii="Times New Roman" w:hAnsi="Times New Roman" w:cs="Times New Roman"/>
-          <w:sz w:val="24"/>
-          <w:szCs w:val="24"/>
-        </w:rPr>
-        <w:t>Superfish</w:t>
-      </w:r>
-      <w:proofErr w:type="spellEnd"/>
-      <w:r>
-        <w:rPr>
-          <w:rFonts w:ascii="Times New Roman" w:hAnsi="Times New Roman" w:cs="Times New Roman"/>
-          <w:sz w:val="24"/>
-          <w:szCs w:val="24"/>
-        </w:rPr>
-        <w:t xml:space="preserve"> will then send that request to the proper </w:t>
+        <w:t xml:space="preserve">the user and the website, the user will be sending requests to the Superfish. </w:t>
+      </w:r>
+      <w:r>
+        <w:rPr>
+          <w:rFonts w:ascii="Times New Roman" w:hAnsi="Times New Roman" w:cs="Times New Roman"/>
+          <w:sz w:val="24"/>
+          <w:szCs w:val="24"/>
+        </w:rPr>
+        <w:t xml:space="preserve">The Superfish will then send that request to the proper </w:t>
       </w:r>
       <w:r>
         <w:rPr>
@@ -2318,25 +2307,7 @@
           <w:sz w:val="24"/>
           <w:szCs w:val="24"/>
         </w:rPr>
-        <w:t xml:space="preserve">This is possible because </w:t>
-      </w:r>
-      <w:proofErr w:type="spellStart"/>
-      <w:r>
-        <w:rPr>
-          <w:rFonts w:ascii="Times New Roman" w:hAnsi="Times New Roman" w:cs="Times New Roman"/>
-          <w:sz w:val="24"/>
-          <w:szCs w:val="24"/>
-        </w:rPr>
-        <w:t>Superfish</w:t>
-      </w:r>
-      <w:proofErr w:type="spellEnd"/>
-      <w:r>
-        <w:rPr>
-          <w:rFonts w:ascii="Times New Roman" w:hAnsi="Times New Roman" w:cs="Times New Roman"/>
-          <w:sz w:val="24"/>
-          <w:szCs w:val="24"/>
-        </w:rPr>
-        <w:t xml:space="preserve"> has added itself as a root CA, so it is able to be treated as legitimate by browsers</w:t>
+        <w:t>This is possible because Superfish has added itself as a root CA, so it is able to be treated as legitimate by browsers</w:t>
       </w:r>
       <w:r>
         <w:rPr>
@@ -2376,18 +2347,8 @@
           <w:sz w:val="24"/>
           <w:szCs w:val="24"/>
         </w:rPr>
-        <w:t xml:space="preserve">website using the website’s encryption key, then </w:t>
-      </w:r>
-      <w:proofErr w:type="spellStart"/>
-      <w:r>
-        <w:rPr>
-          <w:rFonts w:ascii="Times New Roman" w:hAnsi="Times New Roman" w:cs="Times New Roman"/>
-          <w:sz w:val="24"/>
-          <w:szCs w:val="24"/>
-        </w:rPr>
-        <w:t>Superfish</w:t>
-      </w:r>
-      <w:proofErr w:type="spellEnd"/>
+        <w:t>website using the website’s encryption key, then Superfish</w:t>
+      </w:r>
       <w:r>
         <w:rPr>
           <w:rFonts w:ascii="Times New Roman" w:hAnsi="Times New Roman" w:cs="Times New Roman"/>
@@ -2418,25 +2379,7 @@
           <w:sz w:val="24"/>
           <w:szCs w:val="24"/>
         </w:rPr>
-        <w:t xml:space="preserve">the contents because </w:t>
-      </w:r>
-      <w:proofErr w:type="spellStart"/>
-      <w:r>
-        <w:rPr>
-          <w:rFonts w:ascii="Times New Roman" w:hAnsi="Times New Roman" w:cs="Times New Roman"/>
-          <w:sz w:val="24"/>
-          <w:szCs w:val="24"/>
-        </w:rPr>
-        <w:t>Superfish</w:t>
-      </w:r>
-      <w:proofErr w:type="spellEnd"/>
-      <w:r>
-        <w:rPr>
-          <w:rFonts w:ascii="Times New Roman" w:hAnsi="Times New Roman" w:cs="Times New Roman"/>
-          <w:sz w:val="24"/>
-          <w:szCs w:val="24"/>
-        </w:rPr>
-        <w:t xml:space="preserve"> doesn’t have the website’s decryption key. </w:t>
+        <w:t xml:space="preserve">the contents because Superfish doesn’t have the website’s decryption key. </w:t>
       </w:r>
       <w:r>
         <w:rPr>
@@ -2452,25 +2395,7 @@
           <w:sz w:val="24"/>
           <w:szCs w:val="24"/>
         </w:rPr>
-        <w:t xml:space="preserve">ince </w:t>
-      </w:r>
-      <w:proofErr w:type="spellStart"/>
-      <w:r>
-        <w:rPr>
-          <w:rFonts w:ascii="Times New Roman" w:hAnsi="Times New Roman" w:cs="Times New Roman"/>
-          <w:sz w:val="24"/>
-          <w:szCs w:val="24"/>
-        </w:rPr>
-        <w:t>Superfish</w:t>
-      </w:r>
-      <w:proofErr w:type="spellEnd"/>
-      <w:r>
-        <w:rPr>
-          <w:rFonts w:ascii="Times New Roman" w:hAnsi="Times New Roman" w:cs="Times New Roman"/>
-          <w:sz w:val="24"/>
-          <w:szCs w:val="24"/>
-        </w:rPr>
-        <w:t xml:space="preserve"> </w:t>
+        <w:t xml:space="preserve">ince Superfish </w:t>
       </w:r>
       <w:r>
         <w:rPr>
@@ -2502,61 +2427,15 @@
           <w:sz w:val="24"/>
           <w:szCs w:val="24"/>
         </w:rPr>
-        <w:t xml:space="preserve"> to </w:t>
-      </w:r>
-      <w:proofErr w:type="spellStart"/>
-      <w:r>
-        <w:rPr>
-          <w:rFonts w:ascii="Times New Roman" w:hAnsi="Times New Roman" w:cs="Times New Roman"/>
-          <w:sz w:val="24"/>
-          <w:szCs w:val="24"/>
-        </w:rPr>
-        <w:t>Superfish</w:t>
-      </w:r>
-      <w:proofErr w:type="spellEnd"/>
-      <w:r>
-        <w:rPr>
-          <w:rFonts w:ascii="Times New Roman" w:hAnsi="Times New Roman" w:cs="Times New Roman"/>
-          <w:sz w:val="24"/>
-          <w:szCs w:val="24"/>
-        </w:rPr>
-        <w:t xml:space="preserve"> with a fake encryption key presented by </w:t>
-      </w:r>
-      <w:proofErr w:type="spellStart"/>
-      <w:r>
-        <w:rPr>
-          <w:rFonts w:ascii="Times New Roman" w:hAnsi="Times New Roman" w:cs="Times New Roman"/>
-          <w:sz w:val="24"/>
-          <w:szCs w:val="24"/>
-        </w:rPr>
-        <w:t>Superfish</w:t>
-      </w:r>
-      <w:proofErr w:type="spellEnd"/>
-      <w:r>
-        <w:rPr>
-          <w:rFonts w:ascii="Times New Roman" w:hAnsi="Times New Roman" w:cs="Times New Roman"/>
-          <w:sz w:val="24"/>
-          <w:szCs w:val="24"/>
-        </w:rPr>
-        <w:t xml:space="preserve">, and </w:t>
-      </w:r>
-      <w:proofErr w:type="spellStart"/>
-      <w:r>
-        <w:rPr>
-          <w:rFonts w:ascii="Times New Roman" w:hAnsi="Times New Roman" w:cs="Times New Roman"/>
-          <w:sz w:val="24"/>
-          <w:szCs w:val="24"/>
-        </w:rPr>
-        <w:t>Superfish</w:t>
-      </w:r>
-      <w:proofErr w:type="spellEnd"/>
-      <w:r>
-        <w:rPr>
-          <w:rFonts w:ascii="Times New Roman" w:hAnsi="Times New Roman" w:cs="Times New Roman"/>
-          <w:sz w:val="24"/>
-          <w:szCs w:val="24"/>
-        </w:rPr>
-        <w:t xml:space="preserve"> will be able to decrypt the message and read it, encrypt is using the website’s public key encryption, and will get a proper response back from the website, able to decrypt it because it has faked the website with its fake certificate, modify the packet from the website, and then send it pack to the user using the fake public encryption key.</w:t>
+        <w:t xml:space="preserve"> to Superfish with a fake encryption key presented by </w:t>
+      </w:r>
+      <w:r>
+        <w:rPr>
+          <w:rFonts w:ascii="Times New Roman" w:hAnsi="Times New Roman" w:cs="Times New Roman"/>
+          <w:sz w:val="24"/>
+          <w:szCs w:val="24"/>
+        </w:rPr>
+        <w:t>Superfish, and Superfish will be able to decrypt the message and read it, encrypt is using the website’s public key encryption, and will get a proper response back from the website, able to decrypt it because it has faked the website with its fake certificate, modify the packet from the website, and then send it pack to the user using the fake public encryption key.</w:t>
       </w:r>
     </w:p>
     <w:p>
@@ -2591,25 +2470,7 @@
           <w:sz w:val="24"/>
           <w:szCs w:val="24"/>
         </w:rPr>
-        <w:t xml:space="preserve">If the </w:t>
-      </w:r>
-      <w:proofErr w:type="spellStart"/>
-      <w:r>
-        <w:rPr>
-          <w:rFonts w:ascii="Times New Roman" w:hAnsi="Times New Roman" w:cs="Times New Roman"/>
-          <w:sz w:val="24"/>
-          <w:szCs w:val="24"/>
-        </w:rPr>
-        <w:t>Superfish</w:t>
-      </w:r>
-      <w:proofErr w:type="spellEnd"/>
-      <w:r>
-        <w:rPr>
-          <w:rFonts w:ascii="Times New Roman" w:hAnsi="Times New Roman" w:cs="Times New Roman"/>
-          <w:sz w:val="24"/>
-          <w:szCs w:val="24"/>
-        </w:rPr>
-        <w:t xml:space="preserve"> malware used the same signing key for every laptop computer, this means that every computer had the same signing key sitting on every machine. </w:t>
+        <w:t xml:space="preserve">If the Superfish malware used the same signing key for every laptop computer, this means that every computer had the same signing key sitting on every machine. </w:t>
       </w:r>
       <w:r>
         <w:rPr>
@@ -2665,51 +2526,15 @@
           <w:sz w:val="24"/>
           <w:szCs w:val="24"/>
         </w:rPr>
-        <w:t xml:space="preserve">every </w:t>
-      </w:r>
-      <w:proofErr w:type="spellStart"/>
-      <w:r>
-        <w:rPr>
-          <w:rFonts w:ascii="Times New Roman" w:hAnsi="Times New Roman" w:cs="Times New Roman"/>
-          <w:sz w:val="24"/>
-          <w:szCs w:val="24"/>
-        </w:rPr>
-        <w:t>Suprfish</w:t>
-      </w:r>
-      <w:proofErr w:type="spellEnd"/>
-      <w:r>
-        <w:rPr>
-          <w:rFonts w:ascii="Times New Roman" w:hAnsi="Times New Roman" w:cs="Times New Roman"/>
-          <w:sz w:val="24"/>
-          <w:szCs w:val="24"/>
-        </w:rPr>
-        <w:t xml:space="preserve">-installed machine trust any websites signed off by Super-fish, the attacker </w:t>
-      </w:r>
-      <w:r>
-        <w:rPr>
-          <w:rFonts w:ascii="Times New Roman" w:hAnsi="Times New Roman" w:cs="Times New Roman"/>
-          <w:sz w:val="24"/>
-          <w:szCs w:val="24"/>
-        </w:rPr>
-        <w:t xml:space="preserve">can create a fake website or link to impersonate as Facebook or </w:t>
-      </w:r>
-      <w:proofErr w:type="spellStart"/>
-      <w:r>
-        <w:rPr>
-          <w:rFonts w:ascii="Times New Roman" w:hAnsi="Times New Roman" w:cs="Times New Roman"/>
-          <w:sz w:val="24"/>
-          <w:szCs w:val="24"/>
-        </w:rPr>
-        <w:t>Youtube</w:t>
-      </w:r>
-      <w:proofErr w:type="spellEnd"/>
-      <w:r>
-        <w:rPr>
-          <w:rFonts w:ascii="Times New Roman" w:hAnsi="Times New Roman" w:cs="Times New Roman"/>
-          <w:sz w:val="24"/>
-          <w:szCs w:val="24"/>
-        </w:rPr>
-        <w:t xml:space="preserve"> for example, sign off by using the signing key in the machine, then from the victim’s point of view, there is nothing suspicious or the browser will not warn the user that it might be a </w:t>
+        <w:t xml:space="preserve">every Suprfish-installed machine trust any websites signed off by Super-fish, the attacker </w:t>
+      </w:r>
+      <w:r>
+        <w:rPr>
+          <w:rFonts w:ascii="Times New Roman" w:hAnsi="Times New Roman" w:cs="Times New Roman"/>
+          <w:sz w:val="24"/>
+          <w:szCs w:val="24"/>
+        </w:rPr>
+        <w:t xml:space="preserve">can create a fake website or link to impersonate as Facebook or Youtube for example, sign off by using the signing key in the machine, then from the victim’s point of view, there is nothing suspicious or the browser will not warn the user that it might be a </w:t>
       </w:r>
       <w:r>
         <w:rPr>
@@ -2733,25 +2558,7 @@
           <w:sz w:val="24"/>
           <w:szCs w:val="24"/>
         </w:rPr>
-        <w:t xml:space="preserve"> </w:t>
-      </w:r>
-      <w:proofErr w:type="spellStart"/>
-      <w:r>
-        <w:rPr>
-          <w:rFonts w:ascii="Times New Roman" w:hAnsi="Times New Roman" w:cs="Times New Roman"/>
-          <w:sz w:val="24"/>
-          <w:szCs w:val="24"/>
-        </w:rPr>
-        <w:t>Superfish</w:t>
-      </w:r>
-      <w:proofErr w:type="spellEnd"/>
-      <w:r>
-        <w:rPr>
-          <w:rFonts w:ascii="Times New Roman" w:hAnsi="Times New Roman" w:cs="Times New Roman"/>
-          <w:sz w:val="24"/>
-          <w:szCs w:val="24"/>
-        </w:rPr>
-        <w:t xml:space="preserve"> also uses the same certificate for every site, so there are various routes from the attackers to exploit and impersonate as a certain website.</w:t>
+        <w:t xml:space="preserve"> Superfish also uses the same certificate for every site, so there are various routes from the attackers to exploit and impersonate as a certain website.</w:t>
       </w:r>
     </w:p>
     <w:p>
@@ -2868,25 +2675,7 @@
           <w:sz w:val="24"/>
           <w:szCs w:val="24"/>
         </w:rPr>
-        <w:t xml:space="preserve">if a certificate from Google is signed by </w:t>
-      </w:r>
-      <w:proofErr w:type="spellStart"/>
-      <w:r>
-        <w:rPr>
-          <w:rFonts w:ascii="Times New Roman" w:hAnsi="Times New Roman" w:cs="Times New Roman"/>
-          <w:sz w:val="24"/>
-          <w:szCs w:val="24"/>
-        </w:rPr>
-        <w:t>Superfish</w:t>
-      </w:r>
-      <w:proofErr w:type="spellEnd"/>
-      <w:r>
-        <w:rPr>
-          <w:rFonts w:ascii="Times New Roman" w:hAnsi="Times New Roman" w:cs="Times New Roman"/>
-          <w:sz w:val="24"/>
-          <w:szCs w:val="24"/>
-        </w:rPr>
-        <w:t xml:space="preserve"> rather than a trustworthy CA</w:t>
+        <w:t>if a certificate from Google is signed by Superfish rather than a trustworthy CA</w:t>
       </w:r>
       <w:r>
         <w:rPr>
@@ -2926,25 +2715,7 @@
           <w:sz w:val="24"/>
           <w:szCs w:val="24"/>
         </w:rPr>
-        <w:t xml:space="preserve">f </w:t>
-      </w:r>
-      <w:proofErr w:type="spellStart"/>
-      <w:r>
-        <w:rPr>
-          <w:rFonts w:ascii="Times New Roman" w:hAnsi="Times New Roman" w:cs="Times New Roman"/>
-          <w:sz w:val="24"/>
-          <w:szCs w:val="24"/>
-        </w:rPr>
-        <w:t>Superfish</w:t>
-      </w:r>
-      <w:proofErr w:type="spellEnd"/>
-      <w:r>
-        <w:rPr>
-          <w:rFonts w:ascii="Times New Roman" w:hAnsi="Times New Roman" w:cs="Times New Roman"/>
-          <w:sz w:val="24"/>
-          <w:szCs w:val="24"/>
-        </w:rPr>
-        <w:t xml:space="preserve"> is a trustworthy signer.</w:t>
+        <w:t>f Superfish is a trustworthy signer.</w:t>
       </w:r>
     </w:p>
     <w:p>

</xml_diff>